<commit_message>
Project Name Change and Readme Update
</commit_message>
<xml_diff>
--- a/ProjectFinalSubmission Report - InfoTractors.docx
+++ b/ProjectFinalSubmission Report - InfoTractors.docx
@@ -1,37 +1,21 @@
 
 <file path=word/document.xml><?xml version="1.0" encoding="utf-8"?>
-<w:document xmlns:wpc="http://schemas.microsoft.com/office/word/2010/wordprocessingCanvas" xmlns:cx="http://schemas.microsoft.com/office/drawing/2014/chartex" xmlns:cx1="http://schemas.microsoft.com/office/drawing/2015/9/8/chartex" xmlns:cx2="http://schemas.microsoft.com/office/drawing/2015/10/21/chartex" xmlns:cx3="http://schemas.microsoft.com/office/drawing/2016/5/9/chartex" xmlns:cx4="http://schemas.microsoft.com/office/drawing/2016/5/10/chartex" xmlns:cx5="http://schemas.microsoft.com/office/drawing/2016/5/11/chartex" xmlns:cx6="http://schemas.microsoft.com/office/drawing/2016/5/12/chartex" xmlns:cx7="http://schemas.microsoft.com/office/drawing/2016/5/13/chartex" xmlns:cx8="http://schemas.microsoft.com/office/drawing/2016/5/14/chartex" xmlns:mc="http://schemas.openxmlformats.org/markup-compatibility/2006" xmlns:aink="http://schemas.microsoft.com/office/drawing/2016/ink" xmlns:am3d="http://schemas.microsoft.com/office/drawing/2017/model3d" xmlns:o="urn:schemas-microsoft-com:office:office" xmlns:r="http://schemas.openxmlformats.org/officeDocument/2006/relationships" xmlns:m="http://schemas.openxmlformats.org/officeDocument/2006/math" xmlns:v="urn:schemas-microsoft-com:vml" xmlns:wp14="http://schemas.microsoft.com/office/word/2010/wordprocessingDrawing" xmlns:wp="http://schemas.openxmlformats.org/drawingml/2006/wordprocessingDrawing" xmlns:w10="urn:schemas-microsoft-com:office:word" xmlns:w="http://schemas.openxmlformats.org/wordprocessingml/2006/main" xmlns:w14="http://schemas.microsoft.com/office/word/2010/wordml" xmlns:w15="http://schemas.microsoft.com/office/word/2012/wordml" xmlns:w16cex="http://schemas.microsoft.com/office/word/2018/wordml/cex" xmlns:w16cid="http://schemas.microsoft.com/office/word/2016/wordml/cid" xmlns:w16="http://schemas.microsoft.com/office/word/2018/wordml" xmlns:w16se="http://schemas.microsoft.com/office/word/2015/wordml/symex" xmlns:wpg="http://schemas.microsoft.com/office/word/2010/wordprocessingGroup" xmlns:wpi="http://schemas.microsoft.com/office/word/2010/wordprocessingInk" xmlns:wne="http://schemas.microsoft.com/office/word/2006/wordml" xmlns:wps="http://schemas.microsoft.com/office/word/2010/wordprocessingShape" mc:Ignorable="w14 w15 w16se w16cid w16 w16cex wp14">
+<w:document xmlns:wpc="http://schemas.microsoft.com/office/word/2010/wordprocessingCanvas" xmlns:cx="http://schemas.microsoft.com/office/drawing/2014/chartex" xmlns:cx1="http://schemas.microsoft.com/office/drawing/2015/9/8/chartex" xmlns:cx2="http://schemas.microsoft.com/office/drawing/2015/10/21/chartex" xmlns:cx3="http://schemas.microsoft.com/office/drawing/2016/5/9/chartex" xmlns:cx4="http://schemas.microsoft.com/office/drawing/2016/5/10/chartex" xmlns:cx5="http://schemas.microsoft.com/office/drawing/2016/5/11/chartex" xmlns:cx6="http://schemas.microsoft.com/office/drawing/2016/5/12/chartex" xmlns:cx7="http://schemas.microsoft.com/office/drawing/2016/5/13/chartex" xmlns:cx8="http://schemas.microsoft.com/office/drawing/2016/5/14/chartex" xmlns:mc="http://schemas.openxmlformats.org/markup-compatibility/2006" xmlns:aink="http://schemas.microsoft.com/office/drawing/2016/ink" xmlns:am3d="http://schemas.microsoft.com/office/drawing/2017/model3d" xmlns:o="urn:schemas-microsoft-com:office:office" xmlns:r="http://schemas.openxmlformats.org/officeDocument/2006/relationships" xmlns:m="http://schemas.openxmlformats.org/officeDocument/2006/math" xmlns:v="urn:schemas-microsoft-com:vml" xmlns:wp14="http://schemas.microsoft.com/office/word/2010/wordprocessingDrawing" xmlns:wp="http://schemas.openxmlformats.org/drawingml/2006/wordprocessingDrawing" xmlns:w10="urn:schemas-microsoft-com:office:word" xmlns:w="http://schemas.openxmlformats.org/wordprocessingml/2006/main" xmlns:w14="http://schemas.microsoft.com/office/word/2010/wordml" xmlns:w15="http://schemas.microsoft.com/office/word/2012/wordml" xmlns:w16cex="http://schemas.microsoft.com/office/word/2018/wordml/cex" xmlns:w16cid="http://schemas.microsoft.com/office/word/2016/wordml/cid" xmlns:w16="http://schemas.microsoft.com/office/word/2018/wordml" xmlns:w16sdtdh="http://schemas.microsoft.com/office/word/2020/wordml/sdtdatahash" xmlns:w16se="http://schemas.microsoft.com/office/word/2015/wordml/symex" xmlns:wpg="http://schemas.microsoft.com/office/word/2010/wordprocessingGroup" xmlns:wpi="http://schemas.microsoft.com/office/word/2010/wordprocessingInk" xmlns:wne="http://schemas.microsoft.com/office/word/2006/wordml" xmlns:wps="http://schemas.microsoft.com/office/word/2010/wordprocessingShape" mc:Ignorable="w14 w15 w16se w16cid w16 w16cex w16sdtdh wp14">
   <w:body>
     <w:p>
       <w:pPr>
         <w:ind w:left="720" w:firstLine="720"/>
-        <w:jc w:val="both"/>
+        <w:jc w:val="center"/>
         <w:rPr>
           <w:b/>
           <w:sz w:val="60"/>
           <w:szCs w:val="60"/>
         </w:rPr>
       </w:pPr>
-      <w:r>
-        <w:rPr>
-          <w:b/>
-          <w:sz w:val="60"/>
-          <w:szCs w:val="60"/>
-        </w:rPr>
-        <w:t xml:space="preserve"> </w:t>
-      </w:r>
-      <w:r>
-        <w:rPr>
-          <w:b/>
-          <w:sz w:val="60"/>
-          <w:szCs w:val="60"/>
-        </w:rPr>
-        <w:tab/>
-      </w:r>
-    </w:p>
-    <w:p>
-      <w:pPr>
-        <w:jc w:val="both"/>
+    </w:p>
+    <w:p>
+      <w:pPr>
+        <w:jc w:val="center"/>
         <w:rPr>
           <w:b/>
           <w:sz w:val="72"/>
@@ -41,23 +25,25 @@
       <w:r>
         <w:rPr>
           <w:b/>
-          <w:sz w:val="60"/>
-          <w:szCs w:val="60"/>
-        </w:rPr>
-        <w:t xml:space="preserve">               </w:t>
-      </w:r>
-      <w:r>
+          <w:sz w:val="72"/>
+          <w:szCs w:val="72"/>
+        </w:rPr>
+        <w:t>Project Report</w:t>
+      </w:r>
+    </w:p>
+    <w:p>
+      <w:pPr>
+        <w:jc w:val="center"/>
         <w:rPr>
           <w:b/>
           <w:sz w:val="72"/>
           <w:szCs w:val="72"/>
         </w:rPr>
-        <w:t xml:space="preserve">Project Report  </w:t>
-      </w:r>
-    </w:p>
-    <w:p>
-      <w:pPr>
-        <w:jc w:val="both"/>
+      </w:pPr>
+    </w:p>
+    <w:p>
+      <w:pPr>
+        <w:jc w:val="center"/>
         <w:rPr>
           <w:b/>
           <w:sz w:val="72"/>
@@ -67,17 +53,7 @@
     </w:p>
     <w:p>
       <w:pPr>
-        <w:jc w:val="both"/>
-        <w:rPr>
-          <w:b/>
-          <w:sz w:val="72"/>
-          <w:szCs w:val="72"/>
-        </w:rPr>
-      </w:pPr>
-    </w:p>
-    <w:p>
-      <w:pPr>
-        <w:jc w:val="both"/>
+        <w:jc w:val="center"/>
         <w:rPr>
           <w:b/>
           <w:sz w:val="48"/>
@@ -87,23 +63,25 @@
       <w:r>
         <w:rPr>
           <w:b/>
-          <w:sz w:val="72"/>
-          <w:szCs w:val="72"/>
-        </w:rPr>
-        <w:t xml:space="preserve">  </w:t>
-      </w:r>
-      <w:r>
+          <w:sz w:val="48"/>
+          <w:szCs w:val="48"/>
+        </w:rPr>
+        <w:t>CS6320 - Natural Language Processing</w:t>
+      </w:r>
+    </w:p>
+    <w:p>
+      <w:pPr>
+        <w:jc w:val="center"/>
         <w:rPr>
           <w:b/>
           <w:sz w:val="48"/>
           <w:szCs w:val="48"/>
         </w:rPr>
-        <w:t>CS6320 - Natural Language Processing</w:t>
-      </w:r>
-    </w:p>
-    <w:p>
-      <w:pPr>
-        <w:jc w:val="both"/>
+      </w:pPr>
+    </w:p>
+    <w:p>
+      <w:pPr>
+        <w:jc w:val="center"/>
         <w:rPr>
           <w:b/>
           <w:sz w:val="48"/>
@@ -113,17 +91,7 @@
     </w:p>
     <w:p>
       <w:pPr>
-        <w:jc w:val="both"/>
-        <w:rPr>
-          <w:b/>
-          <w:sz w:val="48"/>
-          <w:szCs w:val="48"/>
-        </w:rPr>
-      </w:pPr>
-    </w:p>
-    <w:p>
-      <w:pPr>
-        <w:jc w:val="both"/>
+        <w:jc w:val="center"/>
         <w:rPr>
           <w:b/>
           <w:sz w:val="42"/>
@@ -133,10 +101,10 @@
       <w:r>
         <w:rPr>
           <w:b/>
-          <w:sz w:val="48"/>
-          <w:szCs w:val="48"/>
-        </w:rPr>
-        <w:t xml:space="preserve">                       </w:t>
+          <w:sz w:val="42"/>
+          <w:szCs w:val="42"/>
+        </w:rPr>
+        <w:t>Team</w:t>
       </w:r>
       <w:r>
         <w:rPr>
@@ -144,22 +112,20 @@
           <w:sz w:val="42"/>
           <w:szCs w:val="42"/>
         </w:rPr>
-        <w:t xml:space="preserve">Team </w:t>
-      </w:r>
-      <w:proofErr w:type="spellStart"/>
+        <w:t>:</w:t>
+      </w:r>
       <w:r>
         <w:rPr>
           <w:b/>
           <w:sz w:val="42"/>
           <w:szCs w:val="42"/>
         </w:rPr>
-        <w:t>InfoTractors</w:t>
-      </w:r>
-      <w:proofErr w:type="spellEnd"/>
-    </w:p>
-    <w:p>
-      <w:pPr>
-        <w:jc w:val="both"/>
+        <w:t xml:space="preserve"> InfoTractors</w:t>
+      </w:r>
+    </w:p>
+    <w:p>
+      <w:pPr>
+        <w:jc w:val="center"/>
         <w:rPr>
           <w:b/>
           <w:sz w:val="42"/>
@@ -169,7 +135,7 @@
     </w:p>
     <w:p>
       <w:pPr>
-        <w:jc w:val="both"/>
+        <w:jc w:val="center"/>
         <w:rPr>
           <w:b/>
           <w:sz w:val="40"/>
@@ -179,60 +145,26 @@
       <w:r>
         <w:rPr>
           <w:b/>
-          <w:sz w:val="42"/>
-          <w:szCs w:val="42"/>
-        </w:rPr>
-        <w:tab/>
-      </w:r>
-      <w:r>
+          <w:sz w:val="40"/>
+          <w:szCs w:val="40"/>
+        </w:rPr>
+        <w:t>Spring 2021</w:t>
+      </w:r>
+    </w:p>
+    <w:p>
+      <w:pPr>
+        <w:spacing w:line="360" w:lineRule="auto"/>
         <w:rPr>
           <w:b/>
           <w:sz w:val="42"/>
           <w:szCs w:val="42"/>
         </w:rPr>
-        <w:tab/>
-      </w:r>
-      <w:r>
-        <w:rPr>
-          <w:b/>
-          <w:sz w:val="42"/>
-          <w:szCs w:val="42"/>
-        </w:rPr>
-        <w:tab/>
-      </w:r>
-      <w:r>
-        <w:rPr>
-          <w:b/>
-          <w:sz w:val="42"/>
-          <w:szCs w:val="42"/>
-        </w:rPr>
-        <w:tab/>
-        <w:t xml:space="preserve">      </w:t>
-      </w:r>
-      <w:r>
-        <w:rPr>
-          <w:b/>
-          <w:sz w:val="40"/>
-          <w:szCs w:val="40"/>
-        </w:rPr>
-        <w:t>Spring 2021</w:t>
-      </w:r>
-    </w:p>
-    <w:p>
-      <w:pPr>
-        <w:jc w:val="both"/>
-        <w:rPr>
-          <w:b/>
-          <w:sz w:val="42"/>
-          <w:szCs w:val="42"/>
-        </w:rPr>
       </w:pPr>
     </w:p>
     <w:p>
       <w:pPr>
         <w:spacing w:line="360" w:lineRule="auto"/>
-        <w:ind w:left="1440" w:firstLine="720"/>
-        <w:jc w:val="both"/>
+        <w:jc w:val="center"/>
         <w:rPr>
           <w:sz w:val="28"/>
           <w:szCs w:val="28"/>
@@ -243,83 +175,25 @@
           <w:sz w:val="28"/>
           <w:szCs w:val="28"/>
         </w:rPr>
-        <w:t xml:space="preserve"> </w:t>
+        <w:t>Aakash Sunil (axs200020)</w:t>
       </w:r>
     </w:p>
     <w:p>
       <w:pPr>
         <w:spacing w:line="360" w:lineRule="auto"/>
-        <w:ind w:left="1440" w:firstLine="720"/>
-        <w:jc w:val="both"/>
+        <w:ind w:left="2160" w:firstLine="720"/>
+      </w:pPr>
+      <w:r>
         <w:rPr>
           <w:sz w:val="28"/>
           <w:szCs w:val="28"/>
         </w:rPr>
-      </w:pPr>
-      <w:r>
-        <w:rPr>
-          <w:sz w:val="28"/>
-          <w:szCs w:val="28"/>
-        </w:rPr>
-        <w:t xml:space="preserve">   </w:t>
-      </w:r>
-      <w:r>
-        <w:rPr>
-          <w:sz w:val="28"/>
-          <w:szCs w:val="28"/>
-        </w:rPr>
-        <w:tab/>
-        <w:t xml:space="preserve">    Aakash Sunil (</w:t>
-      </w:r>
-      <w:r>
-        <w:rPr>
-          <w:sz w:val="28"/>
-          <w:szCs w:val="28"/>
-        </w:rPr>
-        <w:t>axs200020)</w:t>
-      </w:r>
-    </w:p>
-    <w:p>
-      <w:pPr>
-        <w:spacing w:line="360" w:lineRule="auto"/>
-        <w:ind w:left="2160" w:firstLine="720"/>
-        <w:jc w:val="both"/>
-      </w:pPr>
-      <w:r>
-        <w:rPr>
-          <w:sz w:val="28"/>
-          <w:szCs w:val="28"/>
-        </w:rPr>
         <w:t>Kaushik Nadimpalli (kxn160430)</w:t>
       </w:r>
-      <w:r>
-        <w:tab/>
-        <w:t xml:space="preserve"> </w:t>
-      </w:r>
-      <w:r>
-        <w:tab/>
-        <w:t xml:space="preserve"> </w:t>
-      </w:r>
-      <w:r>
-        <w:tab/>
-        <w:t xml:space="preserve"> </w:t>
-      </w:r>
-      <w:r>
-        <w:tab/>
-      </w:r>
-      <w:r>
-        <w:tab/>
-      </w:r>
-      <w:r>
-        <w:tab/>
-      </w:r>
-      <w:r>
-        <w:tab/>
-      </w:r>
-    </w:p>
-    <w:p>
-      <w:pPr>
-        <w:jc w:val="both"/>
+    </w:p>
+    <w:p>
+      <w:pPr>
+        <w:jc w:val="center"/>
         <w:rPr>
           <w:sz w:val="28"/>
           <w:szCs w:val="28"/>
@@ -329,7 +203,7 @@
     </w:p>
     <w:p>
       <w:pPr>
-        <w:jc w:val="both"/>
+        <w:jc w:val="center"/>
         <w:rPr>
           <w:sz w:val="28"/>
           <w:szCs w:val="28"/>
@@ -339,7 +213,7 @@
     </w:p>
     <w:p>
       <w:pPr>
-        <w:jc w:val="both"/>
+        <w:jc w:val="center"/>
         <w:rPr>
           <w:sz w:val="28"/>
           <w:szCs w:val="28"/>
@@ -349,7 +223,7 @@
     </w:p>
     <w:p>
       <w:pPr>
-        <w:jc w:val="both"/>
+        <w:jc w:val="center"/>
         <w:rPr>
           <w:sz w:val="28"/>
           <w:szCs w:val="28"/>
@@ -359,7 +233,7 @@
     </w:p>
     <w:p>
       <w:pPr>
-        <w:jc w:val="both"/>
+        <w:jc w:val="center"/>
         <w:rPr>
           <w:sz w:val="28"/>
           <w:szCs w:val="28"/>
@@ -369,7 +243,7 @@
     </w:p>
     <w:p>
       <w:pPr>
-        <w:jc w:val="both"/>
+        <w:jc w:val="center"/>
         <w:rPr>
           <w:sz w:val="28"/>
           <w:szCs w:val="28"/>
@@ -379,7 +253,7 @@
     </w:p>
     <w:p>
       <w:pPr>
-        <w:jc w:val="both"/>
+        <w:jc w:val="center"/>
         <w:rPr>
           <w:sz w:val="28"/>
           <w:szCs w:val="28"/>
@@ -389,7 +263,7 @@
     </w:p>
     <w:p>
       <w:pPr>
-        <w:jc w:val="both"/>
+        <w:jc w:val="center"/>
         <w:rPr>
           <w:sz w:val="28"/>
           <w:szCs w:val="28"/>
@@ -399,7 +273,7 @@
     </w:p>
     <w:p>
       <w:pPr>
-        <w:jc w:val="both"/>
+        <w:jc w:val="center"/>
         <w:rPr>
           <w:sz w:val="28"/>
           <w:szCs w:val="28"/>
@@ -409,6 +283,26 @@
     </w:p>
     <w:p>
       <w:pPr>
+        <w:jc w:val="center"/>
+        <w:rPr>
+          <w:sz w:val="28"/>
+          <w:szCs w:val="28"/>
+          <w:u w:val="single"/>
+        </w:rPr>
+      </w:pPr>
+    </w:p>
+    <w:p>
+      <w:pPr>
+        <w:jc w:val="center"/>
+        <w:rPr>
+          <w:sz w:val="28"/>
+          <w:szCs w:val="28"/>
+          <w:u w:val="single"/>
+        </w:rPr>
+      </w:pPr>
+    </w:p>
+    <w:p>
+      <w:pPr>
         <w:ind w:left="-360"/>
         <w:jc w:val="both"/>
         <w:rPr>
@@ -441,21 +335,7 @@
           <w:sz w:val="24"/>
           <w:szCs w:val="24"/>
         </w:rPr>
-        <w:t>The purpose of this project is to implement a deep NLP Information Extraction application. Information Extraction (IE) is a very popular NLP problem in which we are trying to recognize entities and finding relationships between differen</w:t>
-      </w:r>
-      <w:r>
-        <w:rPr>
-          <w:sz w:val="24"/>
-          <w:szCs w:val="24"/>
-        </w:rPr>
-        <w:t>t text entities. Some popular applications of Information Extraction include Recommender Systems, Search Engines, Digital Libraries etc. Text can often be unstructured or structured. Extracting information from these types of text can often require the use</w:t>
-      </w:r>
-      <w:r>
-        <w:rPr>
-          <w:sz w:val="24"/>
-          <w:szCs w:val="24"/>
-        </w:rPr>
-        <w:t xml:space="preserve"> of popular NLP algorithms, techniques, and libraries.</w:t>
+        <w:t>The purpose of this project is to implement a deep NLP Information Extraction application. Information Extraction (IE) is a very popular NLP problem in which we are trying to recognize entities and finding relationships between different text entities. Some popular applications of Information Extraction include Recommender Systems, Search Engines, Digital Libraries etc. Text can often be unstructured or structured. Extracting information from these types of text can often require the use of popular NLP algorithms, techniques, and libraries.</w:t>
       </w:r>
     </w:p>
     <w:p>
@@ -472,14 +352,7 @@
           <w:sz w:val="24"/>
           <w:szCs w:val="24"/>
         </w:rPr>
-        <w:t>Our goal is to implement an end-to-end pipeline that analyzes features from a set of input articles, and then extracts specific types of templates from those articles in an expected json format. The te</w:t>
-      </w:r>
-      <w:r>
-        <w:rPr>
-          <w:sz w:val="24"/>
-          <w:szCs w:val="24"/>
-        </w:rPr>
-        <w:t xml:space="preserve">mplates we are concerned with for the scope of this project are: </w:t>
+        <w:t xml:space="preserve">Our goal is to implement an end-to-end pipeline that analyzes features from a set of input articles, and then extracts specific types of templates from those articles in an expected json format. The templates we are concerned with for the scope of this project are: </w:t>
       </w:r>
     </w:p>
     <w:p>
@@ -515,23 +388,7 @@
           <w:sz w:val="24"/>
           <w:szCs w:val="24"/>
         </w:rPr>
-        <w:t xml:space="preserve">Template 2: </w:t>
-      </w:r>
-      <w:proofErr w:type="gramStart"/>
-      <w:r>
-        <w:rPr>
-          <w:sz w:val="24"/>
-          <w:szCs w:val="24"/>
-        </w:rPr>
-        <w:t>ACQUIRE(</w:t>
-      </w:r>
-      <w:proofErr w:type="gramEnd"/>
-      <w:r>
-        <w:rPr>
-          <w:sz w:val="24"/>
-          <w:szCs w:val="24"/>
-        </w:rPr>
-        <w:t>Organization, Organization, Date)</w:t>
+        <w:t>Template 2: ACQUIRE(Organization, Organization, Date)</w:t>
       </w:r>
     </w:p>
     <w:p>
@@ -549,23 +406,7 @@
           <w:sz w:val="24"/>
           <w:szCs w:val="24"/>
         </w:rPr>
-        <w:t>Template 3: PART_</w:t>
-      </w:r>
-      <w:proofErr w:type="gramStart"/>
-      <w:r>
-        <w:rPr>
-          <w:sz w:val="24"/>
-          <w:szCs w:val="24"/>
-        </w:rPr>
-        <w:t>OF(</w:t>
-      </w:r>
-      <w:proofErr w:type="gramEnd"/>
-      <w:r>
-        <w:rPr>
-          <w:sz w:val="24"/>
-          <w:szCs w:val="24"/>
-        </w:rPr>
-        <w:t>Organization, Organization)</w:t>
+        <w:t>Template 3: PART_OF(Organization, Organization)</w:t>
       </w:r>
     </w:p>
     <w:p>
@@ -583,23 +424,7 @@
           <w:sz w:val="24"/>
           <w:szCs w:val="24"/>
         </w:rPr>
-        <w:t xml:space="preserve"> PART_</w:t>
-      </w:r>
-      <w:proofErr w:type="gramStart"/>
-      <w:r>
-        <w:rPr>
-          <w:sz w:val="24"/>
-          <w:szCs w:val="24"/>
-        </w:rPr>
-        <w:t>OF(</w:t>
-      </w:r>
-      <w:proofErr w:type="gramEnd"/>
-      <w:r>
-        <w:rPr>
-          <w:sz w:val="24"/>
-          <w:szCs w:val="24"/>
-        </w:rPr>
-        <w:t>Location, Location)</w:t>
+        <w:t xml:space="preserve"> PART_OF(Location, Location)</w:t>
       </w:r>
       <w:r>
         <w:rPr>
@@ -696,15 +521,7 @@
           <w:szCs w:val="24"/>
           <w:u w:val="single"/>
         </w:rPr>
-        <w:t>Prop</w:t>
-      </w:r>
-      <w:r>
-        <w:rPr>
-          <w:sz w:val="24"/>
-          <w:szCs w:val="24"/>
-          <w:u w:val="single"/>
-        </w:rPr>
-        <w:t>osed Solution</w:t>
+        <w:t>Proposed Solution</w:t>
       </w:r>
     </w:p>
     <w:p>
@@ -721,30 +538,7 @@
           <w:sz w:val="24"/>
           <w:szCs w:val="24"/>
         </w:rPr>
-        <w:t xml:space="preserve">We understood that to build a successful Information Extraction application, we must first understand the input text. We will be using different NLP packages and libraries such as NLTK and </w:t>
-      </w:r>
-      <w:proofErr w:type="spellStart"/>
-      <w:r>
-        <w:rPr>
-          <w:sz w:val="24"/>
-          <w:szCs w:val="24"/>
-        </w:rPr>
-        <w:t>spaCy</w:t>
-      </w:r>
-      <w:proofErr w:type="spellEnd"/>
-      <w:r>
-        <w:rPr>
-          <w:sz w:val="24"/>
-          <w:szCs w:val="24"/>
-        </w:rPr>
-        <w:t xml:space="preserve"> to obtain necessary patterns and information fr</w:t>
-      </w:r>
-      <w:r>
-        <w:rPr>
-          <w:sz w:val="24"/>
-          <w:szCs w:val="24"/>
-        </w:rPr>
-        <w:t xml:space="preserve">om these input documents. For template extraction, we first need to extract features from input documents that could be utilized to identify the </w:t>
+        <w:t xml:space="preserve">We understood that to build a successful Information Extraction application, we must first understand the input text. We will be using different NLP packages and libraries such as NLTK and spaCy to obtain necessary patterns and information from these input documents. For template extraction, we first need to extract features from input documents that could be utilized to identify the </w:t>
       </w:r>
       <w:r>
         <w:rPr>
@@ -758,14 +552,7 @@
           <w:sz w:val="24"/>
           <w:szCs w:val="24"/>
         </w:rPr>
-        <w:t>. These features include Part-Of-Speech tags, dependency parse trees, WordNet features a</w:t>
-      </w:r>
-      <w:r>
-        <w:rPr>
-          <w:sz w:val="24"/>
-          <w:szCs w:val="24"/>
-        </w:rPr>
-        <w:t>nd more. Using these features, we created a rule-based heuristic approach model to extract the desired templates.</w:t>
+        <w:t>. These features include Part-Of-Speech tags, dependency parse trees, WordNet features and more. Using these features, we created a rule-based heuristic approach model to extract the desired templates.</w:t>
       </w:r>
     </w:p>
     <w:p>
@@ -931,23 +718,7 @@
                 <w:sz w:val="24"/>
                 <w:szCs w:val="24"/>
               </w:rPr>
-              <w:t xml:space="preserve">Python 3.7.9 - please ensure that you are using this version or earlier versions than this as </w:t>
-            </w:r>
-            <w:proofErr w:type="spellStart"/>
-            <w:r>
-              <w:rPr>
-                <w:sz w:val="24"/>
-                <w:szCs w:val="24"/>
-              </w:rPr>
-              <w:t>neuralcoref</w:t>
-            </w:r>
-            <w:proofErr w:type="spellEnd"/>
-            <w:r>
-              <w:rPr>
-                <w:sz w:val="24"/>
-                <w:szCs w:val="24"/>
-              </w:rPr>
-              <w:t xml:space="preserve"> only works with Python 3.7 and below </w:t>
+              <w:t xml:space="preserve">Python 3.7.9 - please ensure that you are using this version or earlier versions than this as neuralcoref only works with Python 3.7 and below </w:t>
             </w:r>
           </w:p>
         </w:tc>
@@ -976,14 +747,7 @@
                 <w:sz w:val="24"/>
                 <w:szCs w:val="24"/>
               </w:rPr>
-              <w:t xml:space="preserve">    A high-level programming and scripting language utilized in projects of different scope and scale. It is ext</w:t>
-            </w:r>
-            <w:r>
-              <w:rPr>
-                <w:sz w:val="24"/>
-                <w:szCs w:val="24"/>
-              </w:rPr>
-              <w:t>remely popular in NLP space due to its simple and understandable syntax, transparent semantics, and ever-expanding text processing tools.</w:t>
+              <w:t xml:space="preserve">    A high-level programming and scripting language utilized in projects of different scope and scale. It is extremely popular in NLP space due to its simple and understandable syntax, transparent semantics, and ever-expanding text processing tools.</w:t>
             </w:r>
           </w:p>
         </w:tc>
@@ -1010,21 +774,12 @@
                 <w:szCs w:val="24"/>
               </w:rPr>
             </w:pPr>
-            <w:proofErr w:type="spellStart"/>
             <w:r>
               <w:rPr>
                 <w:sz w:val="24"/>
                 <w:szCs w:val="24"/>
               </w:rPr>
-              <w:t>Nltk</w:t>
-            </w:r>
-            <w:proofErr w:type="spellEnd"/>
-            <w:r>
-              <w:rPr>
-                <w:sz w:val="24"/>
-                <w:szCs w:val="24"/>
-              </w:rPr>
-              <w:t xml:space="preserve"> 3.6.2  </w:t>
+              <w:t xml:space="preserve">Nltk 3.6.2  </w:t>
             </w:r>
           </w:p>
         </w:tc>
@@ -1054,30 +809,7 @@
                 <w:sz w:val="24"/>
                 <w:szCs w:val="24"/>
               </w:rPr>
-              <w:t>A leading platform/suite of libraries and tools for building Python programs to work with human language</w:t>
-            </w:r>
-            <w:r>
-              <w:rPr>
-                <w:sz w:val="24"/>
-                <w:szCs w:val="24"/>
-              </w:rPr>
-              <w:t xml:space="preserve"> data, providing access to over 50 corpora/lexical resources (</w:t>
-            </w:r>
-            <w:proofErr w:type="gramStart"/>
-            <w:r>
-              <w:rPr>
-                <w:sz w:val="24"/>
-                <w:szCs w:val="24"/>
-              </w:rPr>
-              <w:t>i.e.</w:t>
-            </w:r>
-            <w:proofErr w:type="gramEnd"/>
-            <w:r>
-              <w:rPr>
-                <w:sz w:val="24"/>
-                <w:szCs w:val="24"/>
-              </w:rPr>
-              <w:t xml:space="preserve"> WordNet)</w:t>
+              <w:t>A leading platform/suite of libraries and tools for building Python programs to work with human language data, providing access to over 50 corpora/lexical resources (i.e. WordNet)</w:t>
             </w:r>
           </w:p>
         </w:tc>
@@ -1201,30 +933,7 @@
                 <w:sz w:val="24"/>
                 <w:szCs w:val="24"/>
               </w:rPr>
-              <w:t>A pre trained English pipeline train</w:t>
-            </w:r>
-            <w:r>
-              <w:rPr>
-                <w:sz w:val="24"/>
-                <w:szCs w:val="24"/>
-              </w:rPr>
-              <w:t xml:space="preserve">ed on written web text (blogs, news, comments), that includes vocabulary, vectors, </w:t>
-            </w:r>
-            <w:proofErr w:type="gramStart"/>
-            <w:r>
-              <w:rPr>
-                <w:sz w:val="24"/>
-                <w:szCs w:val="24"/>
-              </w:rPr>
-              <w:t>syntax</w:t>
-            </w:r>
-            <w:proofErr w:type="gramEnd"/>
-            <w:r>
-              <w:rPr>
-                <w:sz w:val="24"/>
-                <w:szCs w:val="24"/>
-              </w:rPr>
-              <w:t xml:space="preserve"> and entities.</w:t>
+              <w:t>A pre trained English pipeline trained on written web text (blogs, news, comments), that includes vocabulary, vectors, syntax and entities.</w:t>
             </w:r>
           </w:p>
         </w:tc>
@@ -1251,21 +960,12 @@
                 <w:szCs w:val="24"/>
               </w:rPr>
             </w:pPr>
-            <w:proofErr w:type="spellStart"/>
             <w:r>
               <w:rPr>
                 <w:sz w:val="24"/>
                 <w:szCs w:val="24"/>
               </w:rPr>
-              <w:t>Neuralcoref</w:t>
-            </w:r>
-            <w:proofErr w:type="spellEnd"/>
-            <w:r>
-              <w:rPr>
-                <w:sz w:val="24"/>
-                <w:szCs w:val="24"/>
-              </w:rPr>
-              <w:t xml:space="preserve"> 4.0</w:t>
+              <w:t>Neuralcoref 4.0</w:t>
             </w:r>
           </w:p>
         </w:tc>
@@ -1309,23 +1009,7 @@
                 <w:sz w:val="24"/>
                 <w:szCs w:val="24"/>
               </w:rPr>
-              <w:t xml:space="preserve"> </w:t>
-            </w:r>
-            <w:proofErr w:type="spellStart"/>
-            <w:r>
-              <w:rPr>
-                <w:sz w:val="24"/>
-                <w:szCs w:val="24"/>
-              </w:rPr>
-              <w:t>spaCy</w:t>
-            </w:r>
-            <w:proofErr w:type="spellEnd"/>
-            <w:r>
-              <w:rPr>
-                <w:sz w:val="24"/>
-                <w:szCs w:val="24"/>
-              </w:rPr>
-              <w:t xml:space="preserve"> parser and uses the neural net scoring model </w:t>
+              <w:t xml:space="preserve"> spaCy parser and uses the neural net scoring model </w:t>
             </w:r>
           </w:p>
         </w:tc>
@@ -1595,28 +1279,12 @@
           <w:szCs w:val="24"/>
         </w:rPr>
       </w:pPr>
-      <w:proofErr w:type="gramStart"/>
-      <w:r>
-        <w:rPr>
-          <w:sz w:val="24"/>
-          <w:szCs w:val="24"/>
-        </w:rPr>
-        <w:t>In order to</w:t>
-      </w:r>
-      <w:proofErr w:type="gramEnd"/>
-      <w:r>
-        <w:rPr>
-          <w:sz w:val="24"/>
-          <w:szCs w:val="24"/>
-        </w:rPr>
-        <w:t xml:space="preserve"> meet the goal of this project as well as build an application that can be expanded upon, we designed our project with the principles of functional programming. This helps with the maintainability of</w:t>
-      </w:r>
-      <w:r>
-        <w:rPr>
-          <w:sz w:val="24"/>
-          <w:szCs w:val="24"/>
-        </w:rPr>
-        <w:t xml:space="preserve"> our code. Below, we are detailing the purpose and implementation method for each of the tasks given. </w:t>
+      <w:r>
+        <w:rPr>
+          <w:sz w:val="24"/>
+          <w:szCs w:val="24"/>
+        </w:rPr>
+        <w:t xml:space="preserve">In order to meet the goal of this project as well as build an application that can be expanded upon, we designed our project with the principles of functional programming. This helps with the maintainability of our code. Below, we are detailing the purpose and implementation method for each of the tasks given. </w:t>
       </w:r>
     </w:p>
     <w:p>
@@ -1637,16 +1305,14 @@
         </w:rPr>
         <w:t xml:space="preserve">Task </w:t>
       </w:r>
-      <w:proofErr w:type="gramStart"/>
       <w:r>
         <w:rPr>
           <w:i/>
           <w:sz w:val="24"/>
           <w:szCs w:val="24"/>
         </w:rPr>
-        <w:t>1  -</w:t>
-      </w:r>
-      <w:proofErr w:type="gramEnd"/>
+        <w:t>1 -</w:t>
+      </w:r>
       <w:r>
         <w:rPr>
           <w:i/>
@@ -1694,23 +1360,7 @@
           <w:sz w:val="24"/>
           <w:szCs w:val="24"/>
         </w:rPr>
-        <w:t xml:space="preserve">Function: </w:t>
-      </w:r>
-      <w:proofErr w:type="spellStart"/>
-      <w:r>
-        <w:rPr>
-          <w:sz w:val="24"/>
-          <w:szCs w:val="24"/>
-        </w:rPr>
-        <w:t>sentence_tokenizer</w:t>
-      </w:r>
-      <w:proofErr w:type="spellEnd"/>
-      <w:r>
-        <w:rPr>
-          <w:sz w:val="24"/>
-          <w:szCs w:val="24"/>
-        </w:rPr>
-        <w:t>(text)</w:t>
+        <w:t>Function: sentence_tokenizer(text)</w:t>
       </w:r>
     </w:p>
     <w:p>
@@ -1770,23 +1420,7 @@
           <w:sz w:val="24"/>
           <w:szCs w:val="24"/>
         </w:rPr>
-        <w:t xml:space="preserve">Function: </w:t>
-      </w:r>
-      <w:proofErr w:type="spellStart"/>
-      <w:r>
-        <w:rPr>
-          <w:sz w:val="24"/>
-          <w:szCs w:val="24"/>
-        </w:rPr>
-        <w:t>word_tokenizer</w:t>
-      </w:r>
-      <w:proofErr w:type="spellEnd"/>
-      <w:r>
-        <w:rPr>
-          <w:sz w:val="24"/>
-          <w:szCs w:val="24"/>
-        </w:rPr>
-        <w:t>(sentence)</w:t>
+        <w:t>Function: word_tokenizer(sentence)</w:t>
       </w:r>
     </w:p>
     <w:p>
@@ -1806,14 +1440,7 @@
           <w:sz w:val="24"/>
           <w:szCs w:val="24"/>
         </w:rPr>
-        <w:t>The purpose of this function is to convert sentence</w:t>
-      </w:r>
-      <w:r>
-        <w:rPr>
-          <w:sz w:val="24"/>
-          <w:szCs w:val="24"/>
-        </w:rPr>
-        <w:t>s to words. We are using the NLTK library to accomplish this functionality.</w:t>
+        <w:t>The purpose of this function is to convert sentences to words. We are using the NLTK library to accomplish this functionality.</w:t>
       </w:r>
     </w:p>
     <w:p>
@@ -1853,23 +1480,7 @@
           <w:sz w:val="24"/>
           <w:szCs w:val="24"/>
         </w:rPr>
-        <w:t>Function: lemmatization(</w:t>
-      </w:r>
-      <w:proofErr w:type="spellStart"/>
-      <w:r>
-        <w:rPr>
-          <w:sz w:val="24"/>
-          <w:szCs w:val="24"/>
-        </w:rPr>
-        <w:t>word_tokens</w:t>
-      </w:r>
-      <w:proofErr w:type="spellEnd"/>
-      <w:r>
-        <w:rPr>
-          <w:sz w:val="24"/>
-          <w:szCs w:val="24"/>
-        </w:rPr>
-        <w:t>)</w:t>
+        <w:t>Function: lemmatization(word_tokens)</w:t>
       </w:r>
     </w:p>
     <w:p>
@@ -1889,14 +1500,7 @@
           <w:sz w:val="24"/>
           <w:szCs w:val="24"/>
         </w:rPr>
-        <w:t>The purpose of this function is that it converts words from the sentences to its basic/root form(lemmas). We are using the NLTK l</w:t>
-      </w:r>
-      <w:r>
-        <w:rPr>
-          <w:sz w:val="24"/>
-          <w:szCs w:val="24"/>
-        </w:rPr>
-        <w:t>ibrary to accomplish this functionality.</w:t>
+        <w:t>The purpose of this function is that it converts words from the sentences to its basic/root form(lemmas). We are using the NLTK library to accomplish this functionality.</w:t>
       </w:r>
     </w:p>
     <w:p>
@@ -1911,7 +1515,6 @@
           <w:szCs w:val="24"/>
         </w:rPr>
       </w:pPr>
-      <w:proofErr w:type="spellStart"/>
       <w:r>
         <w:rPr>
           <w:sz w:val="24"/>
@@ -1919,7 +1522,6 @@
         </w:rPr>
         <w:t>POS_Tagging</w:t>
       </w:r>
-      <w:proofErr w:type="spellEnd"/>
     </w:p>
     <w:p>
       <w:pPr>
@@ -1938,39 +1540,7 @@
           <w:sz w:val="24"/>
           <w:szCs w:val="24"/>
         </w:rPr>
-        <w:t xml:space="preserve">Function: </w:t>
-      </w:r>
-      <w:proofErr w:type="spellStart"/>
-      <w:r>
-        <w:rPr>
-          <w:sz w:val="24"/>
-          <w:szCs w:val="24"/>
-        </w:rPr>
-        <w:t>pos_taggers</w:t>
-      </w:r>
-      <w:proofErr w:type="spellEnd"/>
-      <w:r>
-        <w:rPr>
-          <w:sz w:val="24"/>
-          <w:szCs w:val="24"/>
-        </w:rPr>
-        <w:t>(</w:t>
-      </w:r>
-      <w:proofErr w:type="spellStart"/>
-      <w:r>
-        <w:rPr>
-          <w:sz w:val="24"/>
-          <w:szCs w:val="24"/>
-        </w:rPr>
-        <w:t>word_tokens</w:t>
-      </w:r>
-      <w:proofErr w:type="spellEnd"/>
-      <w:r>
-        <w:rPr>
-          <w:sz w:val="24"/>
-          <w:szCs w:val="24"/>
-        </w:rPr>
-        <w:t>)</w:t>
+        <w:t>Function: pos_taggers(word_tokens)</w:t>
       </w:r>
     </w:p>
     <w:p>
@@ -2010,23 +1580,7 @@
           <w:sz w:val="24"/>
           <w:szCs w:val="24"/>
         </w:rPr>
-        <w:t xml:space="preserve">Hypernyms, Hyponyms, Meronyms, </w:t>
-      </w:r>
-      <w:proofErr w:type="spellStart"/>
-      <w:r>
-        <w:rPr>
-          <w:sz w:val="24"/>
-          <w:szCs w:val="24"/>
-        </w:rPr>
-        <w:t>Holonyms</w:t>
-      </w:r>
-      <w:proofErr w:type="spellEnd"/>
-      <w:r>
-        <w:rPr>
-          <w:sz w:val="24"/>
-          <w:szCs w:val="24"/>
-        </w:rPr>
-        <w:t>, and Synonyms</w:t>
+        <w:t>Hypernyms, Hyponyms, Meronyms, Holonyms, and Synonyms</w:t>
       </w:r>
     </w:p>
     <w:p>
@@ -2046,39 +1600,7 @@
           <w:sz w:val="24"/>
           <w:szCs w:val="24"/>
         </w:rPr>
-        <w:t xml:space="preserve">Function: </w:t>
-      </w:r>
-      <w:proofErr w:type="spellStart"/>
-      <w:r>
-        <w:rPr>
-          <w:sz w:val="24"/>
-          <w:szCs w:val="24"/>
-        </w:rPr>
-        <w:t>wordnet_features</w:t>
-      </w:r>
-      <w:proofErr w:type="spellEnd"/>
-      <w:r>
-        <w:rPr>
-          <w:sz w:val="24"/>
-          <w:szCs w:val="24"/>
-        </w:rPr>
-        <w:t>(</w:t>
-      </w:r>
-      <w:proofErr w:type="spellStart"/>
-      <w:r>
-        <w:rPr>
-          <w:sz w:val="24"/>
-          <w:szCs w:val="24"/>
-        </w:rPr>
-        <w:t>word_tokens</w:t>
-      </w:r>
-      <w:proofErr w:type="spellEnd"/>
-      <w:r>
-        <w:rPr>
-          <w:sz w:val="24"/>
-          <w:szCs w:val="24"/>
-        </w:rPr>
-        <w:t>)</w:t>
+        <w:t>Function: wordnet_features(word_tokens)</w:t>
       </w:r>
     </w:p>
     <w:p>
@@ -2098,30 +1620,7 @@
           <w:sz w:val="24"/>
           <w:szCs w:val="24"/>
         </w:rPr>
-        <w:t xml:space="preserve">The purpose of this function is to extract the above semantic relations for the </w:t>
-      </w:r>
-      <w:proofErr w:type="spellStart"/>
-      <w:r>
-        <w:rPr>
-          <w:sz w:val="24"/>
-          <w:szCs w:val="24"/>
-        </w:rPr>
-        <w:t>word_tokens</w:t>
-      </w:r>
-      <w:proofErr w:type="spellEnd"/>
-      <w:r>
-        <w:rPr>
-          <w:sz w:val="24"/>
-          <w:szCs w:val="24"/>
-        </w:rPr>
-        <w:t>. We are using the WordNet extension package from the NLTK library to a</w:t>
-      </w:r>
-      <w:r>
-        <w:rPr>
-          <w:sz w:val="24"/>
-          <w:szCs w:val="24"/>
-        </w:rPr>
-        <w:t>ccomplish this functionality.</w:t>
+        <w:t>The purpose of this function is to extract the above semantic relations for the word_tokens. We are using the WordNet extension package from the NLTK library to accomplish this functionality.</w:t>
       </w:r>
     </w:p>
     <w:p>
@@ -2161,23 +1660,7 @@
           <w:sz w:val="24"/>
           <w:szCs w:val="24"/>
         </w:rPr>
-        <w:t xml:space="preserve">Function: </w:t>
-      </w:r>
-      <w:proofErr w:type="spellStart"/>
-      <w:r>
-        <w:rPr>
-          <w:sz w:val="24"/>
-          <w:szCs w:val="24"/>
-        </w:rPr>
-        <w:t>dependency_parsing</w:t>
-      </w:r>
-      <w:proofErr w:type="spellEnd"/>
-      <w:r>
-        <w:rPr>
-          <w:sz w:val="24"/>
-          <w:szCs w:val="24"/>
-        </w:rPr>
-        <w:t>(sentence)</w:t>
+        <w:t>Function: dependency_parsing(sentence)</w:t>
       </w:r>
     </w:p>
     <w:p>
@@ -2197,30 +1680,7 @@
           <w:sz w:val="24"/>
           <w:szCs w:val="24"/>
         </w:rPr>
-        <w:t xml:space="preserve">The purpose of this function is to find the word dependency tags in a sentence. Our output will be a parse tree for the sentence. We utilized </w:t>
-      </w:r>
-      <w:proofErr w:type="spellStart"/>
-      <w:r>
-        <w:rPr>
-          <w:sz w:val="24"/>
-          <w:szCs w:val="24"/>
-        </w:rPr>
-        <w:t>spaCy</w:t>
-      </w:r>
-      <w:proofErr w:type="spellEnd"/>
-      <w:r>
-        <w:rPr>
-          <w:sz w:val="24"/>
-          <w:szCs w:val="24"/>
-        </w:rPr>
-        <w:t xml:space="preserve"> in-built dependency </w:t>
-      </w:r>
-      <w:r>
-        <w:rPr>
-          <w:sz w:val="24"/>
-          <w:szCs w:val="24"/>
-        </w:rPr>
-        <w:t>parser to accomplish this functionality.</w:t>
+        <w:t>The purpose of this function is to find the word dependency tags in a sentence. Our output will be a parse tree for the sentence. We utilized spaCy in-built dependency parser to accomplish this functionality.</w:t>
       </w:r>
     </w:p>
     <w:p>
@@ -2316,14 +1776,7 @@
           <w:sz w:val="24"/>
           <w:szCs w:val="24"/>
         </w:rPr>
-        <w:t>In the above sentence, the “head” is canceled and the dependent of that head is “flights”. This Head-Dependent relationship us recognize the semantic relationships between t</w:t>
-      </w:r>
-      <w:r>
-        <w:rPr>
-          <w:sz w:val="24"/>
-          <w:szCs w:val="24"/>
-        </w:rPr>
-        <w:t>he words in our sentences</w:t>
+        <w:t>In the above sentence, the “head” is canceled and the dependent of that head is “flights”. This Head-Dependent relationship us recognize the semantic relationships between the words in our sentences</w:t>
       </w:r>
     </w:p>
     <w:p>
@@ -2364,23 +1817,7 @@
           <w:sz w:val="24"/>
           <w:szCs w:val="24"/>
         </w:rPr>
-        <w:t xml:space="preserve">Function: </w:t>
-      </w:r>
-      <w:proofErr w:type="spellStart"/>
-      <w:r>
-        <w:rPr>
-          <w:sz w:val="24"/>
-          <w:szCs w:val="24"/>
-        </w:rPr>
-        <w:t>named_entity_recogniztion</w:t>
-      </w:r>
-      <w:proofErr w:type="spellEnd"/>
-      <w:r>
-        <w:rPr>
-          <w:sz w:val="24"/>
-          <w:szCs w:val="24"/>
-        </w:rPr>
-        <w:t>(sentence)</w:t>
+        <w:t>Function: named_entity_recogniztion(sentence)</w:t>
       </w:r>
     </w:p>
     <w:p>
@@ -2400,46 +1837,7 @@
           <w:sz w:val="24"/>
           <w:szCs w:val="24"/>
         </w:rPr>
-        <w:t xml:space="preserve">The purpose of this function is to find the default and custom entities in a sentence. These entities are labels for </w:t>
-      </w:r>
-      <w:proofErr w:type="gramStart"/>
-      <w:r>
-        <w:rPr>
-          <w:sz w:val="24"/>
-          <w:szCs w:val="24"/>
-        </w:rPr>
-        <w:t>particular patterns</w:t>
-      </w:r>
-      <w:proofErr w:type="gramEnd"/>
-      <w:r>
-        <w:rPr>
-          <w:sz w:val="24"/>
-          <w:szCs w:val="24"/>
-        </w:rPr>
-        <w:t xml:space="preserve"> in the sentence</w:t>
-      </w:r>
-      <w:r>
-        <w:rPr>
-          <w:sz w:val="24"/>
-          <w:szCs w:val="24"/>
-        </w:rPr>
-        <w:t xml:space="preserve">. We utilized </w:t>
-      </w:r>
-      <w:proofErr w:type="spellStart"/>
-      <w:r>
-        <w:rPr>
-          <w:sz w:val="24"/>
-          <w:szCs w:val="24"/>
-        </w:rPr>
-        <w:t>spaCy’s</w:t>
-      </w:r>
-      <w:proofErr w:type="spellEnd"/>
-      <w:r>
-        <w:rPr>
-          <w:sz w:val="24"/>
-          <w:szCs w:val="24"/>
-        </w:rPr>
-        <w:t xml:space="preserve"> in-built NER and customized it to include specific patterns for our task at hand. </w:t>
+        <w:t xml:space="preserve">The purpose of this function is to find the default and custom entities in a sentence. These entities are labels for particular patterns in the sentence. We utilized spaCy’s in-built NER and customized it to include specific patterns for our task at hand. </w:t>
       </w:r>
     </w:p>
     <w:p>
@@ -2459,23 +1857,7 @@
           <w:sz w:val="24"/>
           <w:szCs w:val="24"/>
         </w:rPr>
-        <w:t xml:space="preserve">Example of how </w:t>
-      </w:r>
-      <w:proofErr w:type="spellStart"/>
-      <w:r>
-        <w:rPr>
-          <w:sz w:val="24"/>
-          <w:szCs w:val="24"/>
-        </w:rPr>
-        <w:t>spaCy’s</w:t>
-      </w:r>
-      <w:proofErr w:type="spellEnd"/>
-      <w:r>
-        <w:rPr>
-          <w:sz w:val="24"/>
-          <w:szCs w:val="24"/>
-        </w:rPr>
-        <w:t xml:space="preserve"> NER works is shown below:</w:t>
+        <w:t>Example of how spaCy’s NER works is shown below:</w:t>
       </w:r>
     </w:p>
     <w:p>
@@ -2550,14 +1932,7 @@
           <w:sz w:val="24"/>
           <w:szCs w:val="24"/>
         </w:rPr>
-        <w:t>In the example above, the output will specify the following. The first column will be the entity, th</w:t>
-      </w:r>
-      <w:r>
-        <w:rPr>
-          <w:sz w:val="24"/>
-          <w:szCs w:val="24"/>
-        </w:rPr>
-        <w:t>e next 2 columns will be the start/end characters in the sentence, and one last column defining category.</w:t>
+        <w:t>In the example above, the output will specify the following. The first column will be the entity, the next 2 columns will be the start/end characters in the sentence, and one last column defining category.</w:t>
       </w:r>
     </w:p>
     <w:p>
@@ -2606,23 +1981,7 @@
           <w:sz w:val="24"/>
           <w:szCs w:val="24"/>
         </w:rPr>
-        <w:t xml:space="preserve">We utilized the </w:t>
-      </w:r>
-      <w:proofErr w:type="spellStart"/>
-      <w:r>
-        <w:rPr>
-          <w:sz w:val="24"/>
-          <w:szCs w:val="24"/>
-        </w:rPr>
-        <w:t>neuralcoref</w:t>
-      </w:r>
-      <w:proofErr w:type="spellEnd"/>
-      <w:r>
-        <w:rPr>
-          <w:sz w:val="24"/>
-          <w:szCs w:val="24"/>
-        </w:rPr>
-        <w:t xml:space="preserve"> model to perform pronoun resolution. We added this to our NLP pipeline.</w:t>
+        <w:t>We utilized the neuralcoref model to perform pronoun resolution. We added this to our NLP pipeline.</w:t>
       </w:r>
     </w:p>
     <w:p>
@@ -2643,14 +2002,7 @@
           <w:sz w:val="24"/>
           <w:szCs w:val="24"/>
         </w:rPr>
-        <w:t>Generic Concept Example o</w:t>
-      </w:r>
-      <w:r>
-        <w:rPr>
-          <w:sz w:val="24"/>
-          <w:szCs w:val="24"/>
-        </w:rPr>
-        <w:t>f Coreference Resolution is shown below:</w:t>
+        <w:t>Generic Concept Example of Coreference Resolution is shown below:</w:t>
       </w:r>
     </w:p>
     <w:p>
@@ -2700,21 +2052,7 @@
           <w:sz w:val="24"/>
           <w:szCs w:val="24"/>
         </w:rPr>
-        <w:t>We first identify the potential spans in the sentence su</w:t>
-      </w:r>
-      <w:r>
-        <w:rPr>
-          <w:sz w:val="24"/>
-          <w:szCs w:val="24"/>
-        </w:rPr>
-        <w:t>ch as “Sam”, ‘a red star”, “it”, “his”, “he”. Then we need to combine the spans into groups with labels. The last step is to replace the pronouns - “it”, “his”, “he” - with the real-world entities in the sentence. The goal of this technique is to find, gro</w:t>
-      </w:r>
-      <w:r>
-        <w:rPr>
-          <w:sz w:val="24"/>
-          <w:szCs w:val="24"/>
-        </w:rPr>
-        <w:t>up and substitute ambiguous expressions in sentences to their real-world entities.</w:t>
+        <w:t>We first identify the potential spans in the sentence such as “Sam”, ‘a red star”, “it”, “his”, “he”. Then we need to combine the spans into groups with labels. The last step is to replace the pronouns - “it”, “his”, “he” - with the real-world entities in the sentence. The goal of this technique is to find, group and substitute ambiguous expressions in sentences to their real-world entities.</w:t>
       </w:r>
     </w:p>
     <w:p>
@@ -2751,15 +2089,7 @@
           <w:sz w:val="24"/>
           <w:szCs w:val="24"/>
         </w:rPr>
-        <w:t>ask 2 -</w:t>
-      </w:r>
-      <w:r>
-        <w:rPr>
-          <w:i/>
-          <w:sz w:val="24"/>
-          <w:szCs w:val="24"/>
-        </w:rPr>
-        <w:t xml:space="preserve"> Template Extraction</w:t>
+        <w:t>ask 2 - Template Extraction</w:t>
       </w:r>
     </w:p>
     <w:p>
@@ -2820,23 +2150,7 @@
           <w:sz w:val="24"/>
           <w:szCs w:val="24"/>
         </w:rPr>
-        <w:t xml:space="preserve">Output: </w:t>
-      </w:r>
-      <w:proofErr w:type="gramStart"/>
-      <w:r>
-        <w:rPr>
-          <w:sz w:val="24"/>
-          <w:szCs w:val="24"/>
-        </w:rPr>
-        <w:t>BORN(</w:t>
-      </w:r>
-      <w:proofErr w:type="gramEnd"/>
-      <w:r>
-        <w:rPr>
-          <w:sz w:val="24"/>
-          <w:szCs w:val="24"/>
-        </w:rPr>
-        <w:t>Person/Organization, Date, Location)</w:t>
+        <w:t>Output: BORN(Person/Organization, Date, Location)</w:t>
       </w:r>
     </w:p>
     <w:p>
@@ -2876,30 +2190,7 @@
           <w:sz w:val="24"/>
           <w:szCs w:val="24"/>
         </w:rPr>
-        <w:t>We have defined custom NERs for this template extraction. To define these NERs, we created a custom entity named “BORN” and looked for patterns such as: “founded by”, “founded on”, “born” and few more. From there, based on the NER lists we acquired in Task</w:t>
-      </w:r>
-      <w:r>
-        <w:rPr>
-          <w:sz w:val="24"/>
-          <w:szCs w:val="24"/>
-        </w:rPr>
-        <w:t xml:space="preserve"> 1 for each sentence, we filled the template by looking for </w:t>
-      </w:r>
-      <w:proofErr w:type="gramStart"/>
-      <w:r>
-        <w:rPr>
-          <w:sz w:val="24"/>
-          <w:szCs w:val="24"/>
-        </w:rPr>
-        <w:t>organization(</w:t>
-      </w:r>
-      <w:proofErr w:type="gramEnd"/>
-      <w:r>
-        <w:rPr>
-          <w:sz w:val="24"/>
-          <w:szCs w:val="24"/>
-        </w:rPr>
-        <w:t xml:space="preserve">ORG) or PERSON tags for the first parameter, a DATE entity tag for the second parameter, and a location(GPE) tag for the third parameter. </w:t>
+        <w:t xml:space="preserve">We have defined custom NERs for this template extraction. To define these NERs, we created a custom entity named “BORN” and looked for patterns such as: “founded by”, “founded on”, “born” and few more. From there, based on the NER lists we acquired in Task 1 for each sentence, we filled the template by looking for organization(ORG) or PERSON tags for the first parameter, a DATE entity tag for the second parameter, and a location(GPE) tag for the third parameter. </w:t>
       </w:r>
     </w:p>
     <w:p>
@@ -2959,23 +2250,7 @@
           <w:sz w:val="24"/>
           <w:szCs w:val="24"/>
         </w:rPr>
-        <w:t xml:space="preserve">Output: </w:t>
-      </w:r>
-      <w:proofErr w:type="gramStart"/>
-      <w:r>
-        <w:rPr>
-          <w:sz w:val="24"/>
-          <w:szCs w:val="24"/>
-        </w:rPr>
-        <w:t>ACQUIRE(</w:t>
-      </w:r>
-      <w:proofErr w:type="gramEnd"/>
-      <w:r>
-        <w:rPr>
-          <w:sz w:val="24"/>
-          <w:szCs w:val="24"/>
-        </w:rPr>
-        <w:t>Organization, Organization, Date)</w:t>
+        <w:t>Output: ACQUIRE(Organization, Organization, Date)</w:t>
       </w:r>
     </w:p>
     <w:p>
@@ -3015,14 +2290,7 @@
           <w:sz w:val="24"/>
           <w:szCs w:val="24"/>
         </w:rPr>
-        <w:t>We have defined custom NERs for this template extraction. To define these NERs, we created a custom entity named “ACQUIRE” and looked for patterns such as: “acquired by”, “acquire</w:t>
-      </w:r>
-      <w:r>
-        <w:rPr>
-          <w:sz w:val="24"/>
-          <w:szCs w:val="24"/>
-        </w:rPr>
-        <w:t xml:space="preserve">d”, “acquires”. Along with the custom NER, we utilized outputted dependency parse tree from Task 1 to find relations between the words in the sentence. </w:t>
+        <w:t xml:space="preserve">We have defined custom NERs for this template extraction. To define these NERs, we created a custom entity named “ACQUIRE” and looked for patterns such as: “acquired by”, “acquired”, “acquires”. Along with the custom NER, we utilized outputted dependency parse tree from Task 1 to find relations between the words in the sentence. </w:t>
       </w:r>
     </w:p>
     <w:p>
@@ -3102,23 +2370,7 @@
           <w:sz w:val="24"/>
           <w:szCs w:val="24"/>
         </w:rPr>
-        <w:t>PART_</w:t>
-      </w:r>
-      <w:proofErr w:type="gramStart"/>
-      <w:r>
-        <w:rPr>
-          <w:sz w:val="24"/>
-          <w:szCs w:val="24"/>
-        </w:rPr>
-        <w:t>OF(</w:t>
-      </w:r>
-      <w:proofErr w:type="gramEnd"/>
-      <w:r>
-        <w:rPr>
-          <w:sz w:val="24"/>
-          <w:szCs w:val="24"/>
-        </w:rPr>
-        <w:t>Organization, Organization)</w:t>
+        <w:t>PART_OF(Organization, Organization)</w:t>
       </w:r>
     </w:p>
     <w:p>
@@ -3138,23 +2390,7 @@
           <w:sz w:val="24"/>
           <w:szCs w:val="24"/>
         </w:rPr>
-        <w:t>PART_</w:t>
-      </w:r>
-      <w:proofErr w:type="gramStart"/>
-      <w:r>
-        <w:rPr>
-          <w:sz w:val="24"/>
-          <w:szCs w:val="24"/>
-        </w:rPr>
-        <w:t>OF(</w:t>
-      </w:r>
-      <w:proofErr w:type="gramEnd"/>
-      <w:r>
-        <w:rPr>
-          <w:sz w:val="24"/>
-          <w:szCs w:val="24"/>
-        </w:rPr>
-        <w:t>Location, Location)</w:t>
+        <w:t>PART_OF(Location, Location)</w:t>
       </w:r>
     </w:p>
     <w:p>
@@ -3174,14 +2410,7 @@
           <w:sz w:val="24"/>
           <w:szCs w:val="24"/>
         </w:rPr>
-        <w:t>Implemen</w:t>
-      </w:r>
-      <w:r>
-        <w:rPr>
-          <w:sz w:val="24"/>
-          <w:szCs w:val="24"/>
-        </w:rPr>
-        <w:t>tation Description</w:t>
+        <w:t>Implementation Description</w:t>
       </w:r>
     </w:p>
     <w:p>
@@ -3202,30 +2431,7 @@
           <w:sz w:val="24"/>
           <w:szCs w:val="24"/>
         </w:rPr>
-        <w:t xml:space="preserve">We have used the default NERs for the sentences and looked for the location entity using regular expressions/patterns. For example, one of the types of patterns we utilized is (city, state). For the </w:t>
-      </w:r>
-      <w:proofErr w:type="spellStart"/>
-      <w:r>
-        <w:rPr>
-          <w:sz w:val="24"/>
-          <w:szCs w:val="24"/>
-        </w:rPr>
-        <w:t>Part_Of</w:t>
-      </w:r>
-      <w:proofErr w:type="spellEnd"/>
-      <w:r>
-        <w:rPr>
-          <w:sz w:val="24"/>
-          <w:szCs w:val="24"/>
-        </w:rPr>
-        <w:t xml:space="preserve"> with organization template, we</w:t>
-      </w:r>
-      <w:r>
-        <w:rPr>
-          <w:sz w:val="24"/>
-          <w:szCs w:val="24"/>
-        </w:rPr>
-        <w:t xml:space="preserve"> are using the default NERs to find ORG entities and regular expressions to search for “Part of” relations in the sentences. </w:t>
+        <w:t xml:space="preserve">We have used the default NERs for the sentences and looked for the location entity using regular expressions/patterns. For example, one of the types of patterns we utilized is (city, state). For the Part_Of with organization template, we are using the default NERs to find ORG entities and regular expressions to search for “Part of” relations in the sentences. </w:t>
       </w:r>
     </w:p>
     <w:p>
@@ -3265,21 +2471,7 @@
           <w:sz w:val="24"/>
           <w:szCs w:val="24"/>
         </w:rPr>
-        <w:t>This task encompasses both previous</w:t>
-      </w:r>
-      <w:r>
-        <w:rPr>
-          <w:sz w:val="24"/>
-          <w:szCs w:val="24"/>
-        </w:rPr>
-        <w:t xml:space="preserve"> tasks to run this project as an end-t</w:t>
-      </w:r>
-      <w:r>
-        <w:rPr>
-          <w:sz w:val="24"/>
-          <w:szCs w:val="24"/>
-        </w:rPr>
-        <w:t>o-end application</w:t>
+        <w:t>This task encompasses both previous tasks to run this project as an end-to-end application</w:t>
       </w:r>
     </w:p>
     <w:p>
@@ -3651,30 +2843,7 @@
           <w:sz w:val="24"/>
           <w:szCs w:val="24"/>
         </w:rPr>
-        <w:t xml:space="preserve">Named </w:t>
-      </w:r>
-      <w:r>
-        <w:rPr>
-          <w:sz w:val="24"/>
-          <w:szCs w:val="24"/>
-        </w:rPr>
-        <w:t xml:space="preserve">Entities for ACQUIRE and BORN were not a part of the default NER setup in </w:t>
-      </w:r>
-      <w:proofErr w:type="spellStart"/>
-      <w:r>
-        <w:rPr>
-          <w:sz w:val="24"/>
-          <w:szCs w:val="24"/>
-        </w:rPr>
-        <w:t>spaCy</w:t>
-      </w:r>
-      <w:proofErr w:type="spellEnd"/>
-      <w:r>
-        <w:rPr>
-          <w:sz w:val="24"/>
-          <w:szCs w:val="24"/>
-        </w:rPr>
-        <w:t>, so we had to customize the NER to include patterns for these 2 templates.</w:t>
+        <w:t>Named Entities for ACQUIRE and BORN were not a part of the default NER setup in spaCy, so we had to customize the NER to include patterns for these 2 templates.</w:t>
       </w:r>
     </w:p>
     <w:p>
@@ -3695,21 +2864,7 @@
           <w:sz w:val="24"/>
           <w:szCs w:val="24"/>
         </w:rPr>
-        <w:t>While browsing through the text documents, we found that there was some text which were formatted dif</w:t>
-      </w:r>
-      <w:r>
-        <w:rPr>
-          <w:sz w:val="24"/>
-          <w:szCs w:val="24"/>
-        </w:rPr>
-        <w:t>ferently i.e.,</w:t>
-      </w:r>
-      <w:r>
-        <w:rPr>
-          <w:sz w:val="24"/>
-          <w:szCs w:val="24"/>
-        </w:rPr>
-        <w:t xml:space="preserve"> some text would not be left aligned as the rest of the text in the document. To overcome this, the sentence tokenizer was modified to accommodate these variations in input text documents.</w:t>
+        <w:t>While browsing through the text documents, we found that there was some text which were formatted differently i.e., some text would not be left aligned as the rest of the text in the document. To overcome this, the sentence tokenizer was modified to accommodate these variations in input text documents.</w:t>
       </w:r>
     </w:p>
     <w:p>
@@ -3745,28 +2900,12 @@
           <w:szCs w:val="24"/>
         </w:rPr>
       </w:pPr>
-      <w:proofErr w:type="spellStart"/>
-      <w:r>
-        <w:rPr>
-          <w:sz w:val="24"/>
-          <w:szCs w:val="24"/>
-        </w:rPr>
-        <w:t>spaCy’s</w:t>
-      </w:r>
-      <w:proofErr w:type="spellEnd"/>
-      <w:r>
-        <w:rPr>
-          <w:sz w:val="24"/>
-          <w:szCs w:val="24"/>
-        </w:rPr>
-        <w:t xml:space="preserve"> in-built NER incorrectly class</w:t>
-      </w:r>
-      <w:r>
-        <w:rPr>
-          <w:sz w:val="24"/>
-          <w:szCs w:val="24"/>
-        </w:rPr>
-        <w:t>ifies some person entities as organization and vice-versa.</w:t>
+      <w:r>
+        <w:rPr>
+          <w:sz w:val="24"/>
+          <w:szCs w:val="24"/>
+        </w:rPr>
+        <w:t>spaCy’s in-built NER incorrectly classifies some person entities as organization and vice-versa.</w:t>
       </w:r>
     </w:p>
     <w:p>
@@ -3807,14 +2946,7 @@
           <w:sz w:val="24"/>
           <w:szCs w:val="24"/>
         </w:rPr>
-        <w:t>The coreference resolution sometimes gives incorrect resolution for certain context</w:t>
-      </w:r>
-      <w:r>
-        <w:rPr>
-          <w:sz w:val="24"/>
-          <w:szCs w:val="24"/>
-        </w:rPr>
-        <w:t>s.</w:t>
+        <w:t>The coreference resolution sometimes gives incorrect resolution for certain contexts.</w:t>
       </w:r>
     </w:p>
     <w:p>
@@ -3837,14 +2969,6 @@
       </w:r>
       <w:r>
         <w:rPr>
-          <w:sz w:val="28"/>
-          <w:szCs w:val="28"/>
-          <w:u w:val="single"/>
-        </w:rPr>
-        <w:tab/>
-      </w:r>
-      <w:r>
-        <w:rPr>
           <w:sz w:val="24"/>
           <w:szCs w:val="24"/>
         </w:rPr>
@@ -3891,30 +3015,7 @@
           <w:sz w:val="24"/>
           <w:szCs w:val="24"/>
         </w:rPr>
-        <w:t xml:space="preserve">To overcome the in-built NER incorrect classification issue, custom NER models can be created </w:t>
-      </w:r>
-      <w:proofErr w:type="gramStart"/>
-      <w:r>
-        <w:rPr>
-          <w:sz w:val="24"/>
-          <w:szCs w:val="24"/>
-        </w:rPr>
-        <w:t>in order to</w:t>
-      </w:r>
-      <w:proofErr w:type="gramEnd"/>
-      <w:r>
-        <w:rPr>
-          <w:sz w:val="24"/>
-          <w:szCs w:val="24"/>
-        </w:rPr>
-        <w:t xml:space="preserve"> rectify the classification (</w:t>
-      </w:r>
-      <w:r>
-        <w:rPr>
-          <w:sz w:val="24"/>
-          <w:szCs w:val="24"/>
-        </w:rPr>
-        <w:t>thereby increasing the accuracy).</w:t>
+        <w:t>To overcome the in-built NER incorrect classification issue, custom NER models can be created in order to rectify the classification (thereby increasing the accuracy).</w:t>
       </w:r>
     </w:p>
     <w:p>
@@ -3957,14 +3058,7 @@
           <w:sz w:val="24"/>
           <w:szCs w:val="24"/>
         </w:rPr>
-        <w:t>Better, optimized rules can</w:t>
-      </w:r>
-      <w:r>
-        <w:rPr>
-          <w:sz w:val="24"/>
-          <w:szCs w:val="24"/>
-        </w:rPr>
-        <w:t xml:space="preserve"> yield better results for the templates.</w:t>
+        <w:t>Better, optimized rules can yield better results for the templates.</w:t>
       </w:r>
     </w:p>
     <w:p>
@@ -4009,7 +3103,7 @@
 </file>
 
 <file path=word/numbering.xml><?xml version="1.0" encoding="utf-8"?>
-<w:numbering xmlns:wpc="http://schemas.microsoft.com/office/word/2010/wordprocessingCanvas" xmlns:cx="http://schemas.microsoft.com/office/drawing/2014/chartex" xmlns:cx1="http://schemas.microsoft.com/office/drawing/2015/9/8/chartex" xmlns:cx2="http://schemas.microsoft.com/office/drawing/2015/10/21/chartex" xmlns:cx3="http://schemas.microsoft.com/office/drawing/2016/5/9/chartex" xmlns:cx4="http://schemas.microsoft.com/office/drawing/2016/5/10/chartex" xmlns:cx5="http://schemas.microsoft.com/office/drawing/2016/5/11/chartex" xmlns:cx6="http://schemas.microsoft.com/office/drawing/2016/5/12/chartex" xmlns:cx7="http://schemas.microsoft.com/office/drawing/2016/5/13/chartex" xmlns:cx8="http://schemas.microsoft.com/office/drawing/2016/5/14/chartex" xmlns:mc="http://schemas.openxmlformats.org/markup-compatibility/2006" xmlns:aink="http://schemas.microsoft.com/office/drawing/2016/ink" xmlns:am3d="http://schemas.microsoft.com/office/drawing/2017/model3d" xmlns:o="urn:schemas-microsoft-com:office:office" xmlns:r="http://schemas.openxmlformats.org/officeDocument/2006/relationships" xmlns:m="http://schemas.openxmlformats.org/officeDocument/2006/math" xmlns:v="urn:schemas-microsoft-com:vml" xmlns:wp14="http://schemas.microsoft.com/office/word/2010/wordprocessingDrawing" xmlns:wp="http://schemas.openxmlformats.org/drawingml/2006/wordprocessingDrawing" xmlns:w10="urn:schemas-microsoft-com:office:word" xmlns:w="http://schemas.openxmlformats.org/wordprocessingml/2006/main" xmlns:w14="http://schemas.microsoft.com/office/word/2010/wordml" xmlns:w15="http://schemas.microsoft.com/office/word/2012/wordml" xmlns:w16cex="http://schemas.microsoft.com/office/word/2018/wordml/cex" xmlns:w16cid="http://schemas.microsoft.com/office/word/2016/wordml/cid" xmlns:w16="http://schemas.microsoft.com/office/word/2018/wordml" xmlns:w16se="http://schemas.microsoft.com/office/word/2015/wordml/symex" xmlns:wpg="http://schemas.microsoft.com/office/word/2010/wordprocessingGroup" xmlns:wpi="http://schemas.microsoft.com/office/word/2010/wordprocessingInk" xmlns:wne="http://schemas.microsoft.com/office/word/2006/wordml" xmlns:wps="http://schemas.microsoft.com/office/word/2010/wordprocessingShape" mc:Ignorable="w14 w15 w16se w16cid w16 w16cex wp14">
+<w:numbering xmlns:wpc="http://schemas.microsoft.com/office/word/2010/wordprocessingCanvas" xmlns:cx="http://schemas.microsoft.com/office/drawing/2014/chartex" xmlns:cx1="http://schemas.microsoft.com/office/drawing/2015/9/8/chartex" xmlns:cx2="http://schemas.microsoft.com/office/drawing/2015/10/21/chartex" xmlns:cx3="http://schemas.microsoft.com/office/drawing/2016/5/9/chartex" xmlns:cx4="http://schemas.microsoft.com/office/drawing/2016/5/10/chartex" xmlns:cx5="http://schemas.microsoft.com/office/drawing/2016/5/11/chartex" xmlns:cx6="http://schemas.microsoft.com/office/drawing/2016/5/12/chartex" xmlns:cx7="http://schemas.microsoft.com/office/drawing/2016/5/13/chartex" xmlns:cx8="http://schemas.microsoft.com/office/drawing/2016/5/14/chartex" xmlns:mc="http://schemas.openxmlformats.org/markup-compatibility/2006" xmlns:aink="http://schemas.microsoft.com/office/drawing/2016/ink" xmlns:am3d="http://schemas.microsoft.com/office/drawing/2017/model3d" xmlns:o="urn:schemas-microsoft-com:office:office" xmlns:r="http://schemas.openxmlformats.org/officeDocument/2006/relationships" xmlns:m="http://schemas.openxmlformats.org/officeDocument/2006/math" xmlns:v="urn:schemas-microsoft-com:vml" xmlns:wp14="http://schemas.microsoft.com/office/word/2010/wordprocessingDrawing" xmlns:wp="http://schemas.openxmlformats.org/drawingml/2006/wordprocessingDrawing" xmlns:w10="urn:schemas-microsoft-com:office:word" xmlns:w="http://schemas.openxmlformats.org/wordprocessingml/2006/main" xmlns:w14="http://schemas.microsoft.com/office/word/2010/wordml" xmlns:w15="http://schemas.microsoft.com/office/word/2012/wordml" xmlns:w16cex="http://schemas.microsoft.com/office/word/2018/wordml/cex" xmlns:w16cid="http://schemas.microsoft.com/office/word/2016/wordml/cid" xmlns:w16="http://schemas.microsoft.com/office/word/2018/wordml" xmlns:w16sdtdh="http://schemas.microsoft.com/office/word/2020/wordml/sdtdatahash" xmlns:w16se="http://schemas.microsoft.com/office/word/2015/wordml/symex" xmlns:wpg="http://schemas.microsoft.com/office/word/2010/wordprocessingGroup" xmlns:wpi="http://schemas.microsoft.com/office/word/2010/wordprocessingInk" xmlns:wne="http://schemas.microsoft.com/office/word/2006/wordml" xmlns:wps="http://schemas.microsoft.com/office/word/2010/wordprocessingShape" mc:Ignorable="w14 w15 w16se w16cid w16 w16cex w16sdtdh wp14">
   <w:abstractNum w:abstractNumId="0" w15:restartNumberingAfterBreak="0">
     <w:nsid w:val="08166132"/>
     <w:multiLevelType w:val="multilevel"/>
@@ -4710,7 +3804,7 @@
 </file>
 
 <file path=word/styles.xml><?xml version="1.0" encoding="utf-8"?>
-<w:styles xmlns:mc="http://schemas.openxmlformats.org/markup-compatibility/2006" xmlns:r="http://schemas.openxmlformats.org/officeDocument/2006/relationships" xmlns:w="http://schemas.openxmlformats.org/wordprocessingml/2006/main" xmlns:w14="http://schemas.microsoft.com/office/word/2010/wordml" xmlns:w15="http://schemas.microsoft.com/office/word/2012/wordml" xmlns:w16cex="http://schemas.microsoft.com/office/word/2018/wordml/cex" xmlns:w16cid="http://schemas.microsoft.com/office/word/2016/wordml/cid" xmlns:w16="http://schemas.microsoft.com/office/word/2018/wordml" xmlns:w16se="http://schemas.microsoft.com/office/word/2015/wordml/symex" mc:Ignorable="w14 w15 w16se w16cid w16 w16cex">
+<w:styles xmlns:mc="http://schemas.openxmlformats.org/markup-compatibility/2006" xmlns:r="http://schemas.openxmlformats.org/officeDocument/2006/relationships" xmlns:w="http://schemas.openxmlformats.org/wordprocessingml/2006/main" xmlns:w14="http://schemas.microsoft.com/office/word/2010/wordml" xmlns:w15="http://schemas.microsoft.com/office/word/2012/wordml" xmlns:w16cex="http://schemas.microsoft.com/office/word/2018/wordml/cex" xmlns:w16cid="http://schemas.microsoft.com/office/word/2016/wordml/cid" xmlns:w16="http://schemas.microsoft.com/office/word/2018/wordml" xmlns:w16sdtdh="http://schemas.microsoft.com/office/word/2020/wordml/sdtdatahash" xmlns:w16se="http://schemas.microsoft.com/office/word/2015/wordml/symex" mc:Ignorable="w14 w15 w16se w16cid w16 w16cex w16sdtdh">
   <w:docDefaults>
     <w:rPrDefault>
       <w:rPr>

</xml_diff>